<commit_message>
Relatorio trabalho 1 atualizado
</commit_message>
<xml_diff>
--- a/trabalho-2/Relatorio.docx
+++ b/trabalho-2/Relatorio.docx
@@ -553,8 +553,6 @@
           </v:shape>
         </w:pict>
       </w:r>
-      <w:bookmarkStart w:id="3" w:name="_GoBack"/>
-      <w:bookmarkEnd w:id="3"/>
     </w:p>
     <w:p>
       <w:pPr>
@@ -16451,7 +16449,27 @@
                                 <w:szCs w:val="20"/>
                                 <w:lang w:val="en-US"/>
                               </w:rPr>
-                              <w:t>: &lt;http://xmlns.com/foaf/0.1/</w:t>
+                              <w:t>: &lt;http</w:t>
+                            </w:r>
+                            <w:bookmarkStart w:id="3" w:name="_GoBack"/>
+                            <w:r>
+                              <w:rPr>
+                                <w:rFonts w:ascii="Courier New" w:eastAsia="Times New Roman" w:hAnsi="Courier New" w:cs="Courier New"/>
+                                <w:sz w:val="20"/>
+                                <w:szCs w:val="20"/>
+                                <w:lang w:val="en-US"/>
+                              </w:rPr>
+                              <w:t>://xmlns</w:t>
+                            </w:r>
+                            <w:bookmarkEnd w:id="3"/>
+                            <w:r>
+                              <w:rPr>
+                                <w:rFonts w:ascii="Courier New" w:eastAsia="Times New Roman" w:hAnsi="Courier New" w:cs="Courier New"/>
+                                <w:sz w:val="20"/>
+                                <w:szCs w:val="20"/>
+                                <w:lang w:val="en-US"/>
+                              </w:rPr>
+                              <w:t>.com/foaf/0.1/</w:t>
                             </w:r>
                             <w:proofErr w:type="gramStart"/>
                             <w:r>
@@ -17105,7 +17123,27 @@
                           <w:szCs w:val="20"/>
                           <w:lang w:val="en-US"/>
                         </w:rPr>
-                        <w:t>: &lt;http://xmlns.com/foaf/0.1/</w:t>
+                        <w:t>: &lt;http</w:t>
+                      </w:r>
+                      <w:bookmarkStart w:id="4" w:name="_GoBack"/>
+                      <w:r>
+                        <w:rPr>
+                          <w:rFonts w:ascii="Courier New" w:eastAsia="Times New Roman" w:hAnsi="Courier New" w:cs="Courier New"/>
+                          <w:sz w:val="20"/>
+                          <w:szCs w:val="20"/>
+                          <w:lang w:val="en-US"/>
+                        </w:rPr>
+                        <w:t>://xmlns</w:t>
+                      </w:r>
+                      <w:bookmarkEnd w:id="4"/>
+                      <w:r>
+                        <w:rPr>
+                          <w:rFonts w:ascii="Courier New" w:eastAsia="Times New Roman" w:hAnsi="Courier New" w:cs="Courier New"/>
+                          <w:sz w:val="20"/>
+                          <w:szCs w:val="20"/>
+                          <w:lang w:val="en-US"/>
+                        </w:rPr>
+                        <w:t>.com/foaf/0.1/</w:t>
                       </w:r>
                       <w:proofErr w:type="gramStart"/>
                       <w:r>

</xml_diff>